<commit_message>
MoM for 2nd meeting included
</commit_message>
<xml_diff>
--- a/minutes_of_meeting.docx
+++ b/minutes_of_meeting.docx
@@ -1,6 +1,6 @@
 
 <file path=word/document.xml><?xml version="1.0" encoding="utf-8"?>
-<w:document xmlns:wpc="http://schemas.microsoft.com/office/word/2010/wordprocessingCanvas" xmlns:cx="http://schemas.microsoft.com/office/drawing/2014/chartex" xmlns:cx1="http://schemas.microsoft.com/office/drawing/2015/9/8/chartex" xmlns:cx2="http://schemas.microsoft.com/office/drawing/2015/10/21/chartex" xmlns:mc="http://schemas.openxmlformats.org/markup-compatibility/2006" xmlns:o="urn:schemas-microsoft-com:office:office" xmlns:r="http://schemas.openxmlformats.org/officeDocument/2006/relationships" xmlns:m="http://schemas.openxmlformats.org/officeDocument/2006/math" xmlns:v="urn:schemas-microsoft-com:vml" xmlns:wp14="http://schemas.microsoft.com/office/word/2010/wordprocessingDrawing" xmlns:wp="http://schemas.openxmlformats.org/drawingml/2006/wordprocessingDrawing" xmlns:w10="urn:schemas-microsoft-com:office:word" xmlns:w="http://schemas.openxmlformats.org/wordprocessingml/2006/main" xmlns:w14="http://schemas.microsoft.com/office/word/2010/wordml" xmlns:w15="http://schemas.microsoft.com/office/word/2012/wordml" xmlns:w16se="http://schemas.microsoft.com/office/word/2015/wordml/symex" xmlns:wpg="http://schemas.microsoft.com/office/word/2010/wordprocessingGroup" xmlns:wpi="http://schemas.microsoft.com/office/word/2010/wordprocessingInk" xmlns:wne="http://schemas.microsoft.com/office/word/2006/wordml" xmlns:wps="http://schemas.microsoft.com/office/word/2010/wordprocessingShape" mc:Ignorable="w14 w15 w16se wp14">
+<w:document xmlns:wpc="http://schemas.microsoft.com/office/word/2010/wordprocessingCanvas" xmlns:mc="http://schemas.openxmlformats.org/markup-compatibility/2006" xmlns:o="urn:schemas-microsoft-com:office:office" xmlns:r="http://schemas.openxmlformats.org/officeDocument/2006/relationships" xmlns:m="http://schemas.openxmlformats.org/officeDocument/2006/math" xmlns:v="urn:schemas-microsoft-com:vml" xmlns:wp14="http://schemas.microsoft.com/office/word/2010/wordprocessingDrawing" xmlns:wp="http://schemas.openxmlformats.org/drawingml/2006/wordprocessingDrawing" xmlns:w10="urn:schemas-microsoft-com:office:word" xmlns:w="http://schemas.openxmlformats.org/wordprocessingml/2006/main" xmlns:w14="http://schemas.microsoft.com/office/word/2010/wordml" xmlns:w15="http://schemas.microsoft.com/office/word/2012/wordml" xmlns:wpg="http://schemas.microsoft.com/office/word/2010/wordprocessingGroup" xmlns:wpi="http://schemas.microsoft.com/office/word/2010/wordprocessingInk" xmlns:wne="http://schemas.microsoft.com/office/word/2006/wordml" xmlns:wps="http://schemas.microsoft.com/office/word/2010/wordprocessingShape" mc:Ignorable="w14 w15 wp14">
   <w:body>
     <w:p>
       <w:r>
@@ -75,6 +75,97 @@
       <w:proofErr w:type="gramEnd"/>
       <w:r>
         <w:t>/14/2016)</w:t>
+      </w:r>
+    </w:p>
+    <w:p/>
+    <w:p>
+      <w:r>
+        <w:t>Minutes of meeting 04/14/2016:</w:t>
+      </w:r>
+    </w:p>
+    <w:p>
+      <w:r>
+        <w:t xml:space="preserve">Discussed about architecture of </w:t>
+      </w:r>
+      <w:proofErr w:type="spellStart"/>
+      <w:r>
+        <w:t>pacman</w:t>
+      </w:r>
+      <w:proofErr w:type="spellEnd"/>
+      <w:r>
+        <w:t xml:space="preserve"> application. Identified various classes and interfaces, which design pattern will fit which functionality.</w:t>
+      </w:r>
+    </w:p>
+    <w:p>
+      <w:r>
+        <w:t xml:space="preserve">Discussed State, Observer, Singleton, Factory, Decorator patterns and identified behaviours of </w:t>
+      </w:r>
+      <w:proofErr w:type="spellStart"/>
+      <w:r>
+        <w:t>pacman</w:t>
+      </w:r>
+      <w:proofErr w:type="spellEnd"/>
+      <w:r>
+        <w:t>, enemies.</w:t>
+      </w:r>
+    </w:p>
+    <w:p>
+      <w:r>
+        <w:t>Tasks to be performed before next meeting.</w:t>
+      </w:r>
+    </w:p>
+    <w:p>
+      <w:pPr>
+        <w:pStyle w:val="ListParagraph"/>
+        <w:numPr>
+          <w:ilvl w:val="0"/>
+          <w:numId w:val="2"/>
+        </w:numPr>
+      </w:pPr>
+      <w:r>
+        <w:t>Come up with idea of implementing observer, state pattern</w:t>
+      </w:r>
+    </w:p>
+    <w:p>
+      <w:pPr>
+        <w:pStyle w:val="ListParagraph"/>
+        <w:numPr>
+          <w:ilvl w:val="0"/>
+          <w:numId w:val="2"/>
+        </w:numPr>
+      </w:pPr>
+      <w:r>
+        <w:t xml:space="preserve">Draw state design patterns for enemy and </w:t>
+      </w:r>
+      <w:proofErr w:type="spellStart"/>
+      <w:r>
+        <w:t>pacman</w:t>
+      </w:r>
+      <w:proofErr w:type="spellEnd"/>
+    </w:p>
+    <w:p>
+      <w:pPr>
+        <w:pStyle w:val="ListParagraph"/>
+        <w:numPr>
+          <w:ilvl w:val="0"/>
+          <w:numId w:val="2"/>
+        </w:numPr>
+      </w:pPr>
+      <w:r>
+        <w:t xml:space="preserve">Understand </w:t>
+      </w:r>
+      <w:proofErr w:type="spellStart"/>
+      <w:r>
+        <w:t>greenfoot</w:t>
+      </w:r>
+      <w:proofErr w:type="spellEnd"/>
+      <w:r>
+        <w:t xml:space="preserve"> API</w:t>
+      </w:r>
+    </w:p>
+    <w:p>
+      <w:r>
+        <w:t>Next meeting on Monday morning (04/18/2016)</w:t>
       </w:r>
       <w:bookmarkStart w:id="0" w:name="_GoBack"/>
       <w:bookmarkEnd w:id="0"/>
@@ -90,8 +181,97 @@
 </file>
 
 <file path=word/numbering.xml><?xml version="1.0" encoding="utf-8"?>
-<w:numbering xmlns:wpc="http://schemas.microsoft.com/office/word/2010/wordprocessingCanvas" xmlns:cx="http://schemas.microsoft.com/office/drawing/2014/chartex" xmlns:cx1="http://schemas.microsoft.com/office/drawing/2015/9/8/chartex" xmlns:cx2="http://schemas.microsoft.com/office/drawing/2015/10/21/chartex" xmlns:mc="http://schemas.openxmlformats.org/markup-compatibility/2006" xmlns:o="urn:schemas-microsoft-com:office:office" xmlns:r="http://schemas.openxmlformats.org/officeDocument/2006/relationships" xmlns:m="http://schemas.openxmlformats.org/officeDocument/2006/math" xmlns:v="urn:schemas-microsoft-com:vml" xmlns:wp14="http://schemas.microsoft.com/office/word/2010/wordprocessingDrawing" xmlns:wp="http://schemas.openxmlformats.org/drawingml/2006/wordprocessingDrawing" xmlns:w10="urn:schemas-microsoft-com:office:word" xmlns:w="http://schemas.openxmlformats.org/wordprocessingml/2006/main" xmlns:w14="http://schemas.microsoft.com/office/word/2010/wordml" xmlns:w15="http://schemas.microsoft.com/office/word/2012/wordml" xmlns:w16se="http://schemas.microsoft.com/office/word/2015/wordml/symex" xmlns:wpg="http://schemas.microsoft.com/office/word/2010/wordprocessingGroup" xmlns:wpi="http://schemas.microsoft.com/office/word/2010/wordprocessingInk" xmlns:wne="http://schemas.microsoft.com/office/word/2006/wordml" xmlns:wps="http://schemas.microsoft.com/office/word/2010/wordprocessingShape" mc:Ignorable="w14 w15 w16se wp14">
+<w:numbering xmlns:wpc="http://schemas.microsoft.com/office/word/2010/wordprocessingCanvas" xmlns:mc="http://schemas.openxmlformats.org/markup-compatibility/2006" xmlns:o="urn:schemas-microsoft-com:office:office" xmlns:r="http://schemas.openxmlformats.org/officeDocument/2006/relationships" xmlns:m="http://schemas.openxmlformats.org/officeDocument/2006/math" xmlns:v="urn:schemas-microsoft-com:vml" xmlns:wp14="http://schemas.microsoft.com/office/word/2010/wordprocessingDrawing" xmlns:wp="http://schemas.openxmlformats.org/drawingml/2006/wordprocessingDrawing" xmlns:w10="urn:schemas-microsoft-com:office:word" xmlns:w="http://schemas.openxmlformats.org/wordprocessingml/2006/main" xmlns:w14="http://schemas.microsoft.com/office/word/2010/wordml" xmlns:w15="http://schemas.microsoft.com/office/word/2012/wordml" xmlns:wpg="http://schemas.microsoft.com/office/word/2010/wordprocessingGroup" xmlns:wpi="http://schemas.microsoft.com/office/word/2010/wordprocessingInk" xmlns:wne="http://schemas.microsoft.com/office/word/2006/wordml" xmlns:wps="http://schemas.microsoft.com/office/word/2010/wordprocessingShape" mc:Ignorable="w14 w15 wp14">
   <w:abstractNum w:abstractNumId="0" w15:restartNumberingAfterBreak="0">
+    <w:nsid w:val="55154B99"/>
+    <w:multiLevelType w:val="hybridMultilevel"/>
+    <w:tmpl w:val="35CE6C08"/>
+    <w:lvl w:ilvl="0" w:tplc="0409000F">
+      <w:start w:val="1"/>
+      <w:numFmt w:val="decimal"/>
+      <w:lvlText w:val="%1."/>
+      <w:lvlJc w:val="left"/>
+      <w:pPr>
+        <w:ind w:left="720" w:hanging="360"/>
+      </w:pPr>
+      <w:rPr>
+        <w:rFonts w:hint="default"/>
+      </w:rPr>
+    </w:lvl>
+    <w:lvl w:ilvl="1" w:tplc="04090019" w:tentative="1">
+      <w:start w:val="1"/>
+      <w:numFmt w:val="lowerLetter"/>
+      <w:lvlText w:val="%2."/>
+      <w:lvlJc w:val="left"/>
+      <w:pPr>
+        <w:ind w:left="1440" w:hanging="360"/>
+      </w:pPr>
+    </w:lvl>
+    <w:lvl w:ilvl="2" w:tplc="0409001B" w:tentative="1">
+      <w:start w:val="1"/>
+      <w:numFmt w:val="lowerRoman"/>
+      <w:lvlText w:val="%3."/>
+      <w:lvlJc w:val="right"/>
+      <w:pPr>
+        <w:ind w:left="2160" w:hanging="180"/>
+      </w:pPr>
+    </w:lvl>
+    <w:lvl w:ilvl="3" w:tplc="0409000F" w:tentative="1">
+      <w:start w:val="1"/>
+      <w:numFmt w:val="decimal"/>
+      <w:lvlText w:val="%4."/>
+      <w:lvlJc w:val="left"/>
+      <w:pPr>
+        <w:ind w:left="2880" w:hanging="360"/>
+      </w:pPr>
+    </w:lvl>
+    <w:lvl w:ilvl="4" w:tplc="04090019" w:tentative="1">
+      <w:start w:val="1"/>
+      <w:numFmt w:val="lowerLetter"/>
+      <w:lvlText w:val="%5."/>
+      <w:lvlJc w:val="left"/>
+      <w:pPr>
+        <w:ind w:left="3600" w:hanging="360"/>
+      </w:pPr>
+    </w:lvl>
+    <w:lvl w:ilvl="5" w:tplc="0409001B" w:tentative="1">
+      <w:start w:val="1"/>
+      <w:numFmt w:val="lowerRoman"/>
+      <w:lvlText w:val="%6."/>
+      <w:lvlJc w:val="right"/>
+      <w:pPr>
+        <w:ind w:left="4320" w:hanging="180"/>
+      </w:pPr>
+    </w:lvl>
+    <w:lvl w:ilvl="6" w:tplc="0409000F" w:tentative="1">
+      <w:start w:val="1"/>
+      <w:numFmt w:val="decimal"/>
+      <w:lvlText w:val="%7."/>
+      <w:lvlJc w:val="left"/>
+      <w:pPr>
+        <w:ind w:left="5040" w:hanging="360"/>
+      </w:pPr>
+    </w:lvl>
+    <w:lvl w:ilvl="7" w:tplc="04090019" w:tentative="1">
+      <w:start w:val="1"/>
+      <w:numFmt w:val="lowerLetter"/>
+      <w:lvlText w:val="%8."/>
+      <w:lvlJc w:val="left"/>
+      <w:pPr>
+        <w:ind w:left="5760" w:hanging="360"/>
+      </w:pPr>
+    </w:lvl>
+    <w:lvl w:ilvl="8" w:tplc="0409001B" w:tentative="1">
+      <w:start w:val="1"/>
+      <w:numFmt w:val="lowerRoman"/>
+      <w:lvlText w:val="%9."/>
+      <w:lvlJc w:val="right"/>
+      <w:pPr>
+        <w:ind w:left="6480" w:hanging="180"/>
+      </w:pPr>
+    </w:lvl>
+  </w:abstractNum>
+  <w:abstractNum w:abstractNumId="1" w15:restartNumberingAfterBreak="0">
     <w:nsid w:val="6DBC0552"/>
     <w:multiLevelType w:val="hybridMultilevel"/>
     <w:tmpl w:val="9AFAD2B0"/>
@@ -181,13 +361,16 @@
     </w:lvl>
   </w:abstractNum>
   <w:num w:numId="1">
+    <w:abstractNumId w:val="1"/>
+  </w:num>
+  <w:num w:numId="2">
     <w:abstractNumId w:val="0"/>
   </w:num>
 </w:numbering>
 </file>
 
 <file path=word/styles.xml><?xml version="1.0" encoding="utf-8"?>
-<w:styles xmlns:mc="http://schemas.openxmlformats.org/markup-compatibility/2006" xmlns:r="http://schemas.openxmlformats.org/officeDocument/2006/relationships" xmlns:w="http://schemas.openxmlformats.org/wordprocessingml/2006/main" xmlns:w14="http://schemas.microsoft.com/office/word/2010/wordml" xmlns:w15="http://schemas.microsoft.com/office/word/2012/wordml" xmlns:w16se="http://schemas.microsoft.com/office/word/2015/wordml/symex" mc:Ignorable="w14 w15 w16se">
+<w:styles xmlns:mc="http://schemas.openxmlformats.org/markup-compatibility/2006" xmlns:r="http://schemas.openxmlformats.org/officeDocument/2006/relationships" xmlns:w="http://schemas.openxmlformats.org/wordprocessingml/2006/main" xmlns:w14="http://schemas.microsoft.com/office/word/2010/wordml" xmlns:w15="http://schemas.microsoft.com/office/word/2012/wordml" mc:Ignorable="w14 w15">
   <w:docDefaults>
     <w:rPrDefault>
       <w:rPr>
@@ -203,7 +386,7 @@
       </w:pPr>
     </w:pPrDefault>
   </w:docDefaults>
-  <w:latentStyles w:defLockedState="0" w:defUIPriority="99" w:defSemiHidden="0" w:defUnhideWhenUsed="0" w:defQFormat="0" w:count="372">
+  <w:latentStyles w:defLockedState="0" w:defUIPriority="99" w:defSemiHidden="0" w:defUnhideWhenUsed="0" w:defQFormat="0" w:count="371">
     <w:lsdException w:name="Normal" w:uiPriority="0" w:qFormat="1"/>
     <w:lsdException w:name="heading 1" w:uiPriority="9" w:qFormat="1"/>
     <w:lsdException w:name="heading 2" w:semiHidden="1" w:uiPriority="9" w:unhideWhenUsed="1" w:qFormat="1"/>
@@ -309,6 +492,7 @@
     <w:lsdException w:name="HTML Sample" w:semiHidden="1" w:unhideWhenUsed="1"/>
     <w:lsdException w:name="HTML Typewriter" w:semiHidden="1" w:unhideWhenUsed="1"/>
     <w:lsdException w:name="HTML Variable" w:semiHidden="1" w:unhideWhenUsed="1"/>
+    <w:lsdException w:name="Normal Table" w:semiHidden="1" w:unhideWhenUsed="1"/>
     <w:lsdException w:name="annotation subject" w:semiHidden="1" w:unhideWhenUsed="1"/>
     <w:lsdException w:name="No List" w:semiHidden="1" w:unhideWhenUsed="1"/>
     <w:lsdException w:name="Outline List 1" w:semiHidden="1" w:unhideWhenUsed="1"/>
@@ -355,8 +539,10 @@
     <w:lsdException w:name="Table Subtle 2" w:semiHidden="1" w:unhideWhenUsed="1"/>
     <w:lsdException w:name="Table Web 1" w:semiHidden="1" w:unhideWhenUsed="1"/>
     <w:lsdException w:name="Table Web 2" w:semiHidden="1" w:unhideWhenUsed="1"/>
+    <w:lsdException w:name="Table Web 3" w:semiHidden="1" w:unhideWhenUsed="1"/>
     <w:lsdException w:name="Balloon Text" w:semiHidden="1" w:unhideWhenUsed="1"/>
     <w:lsdException w:name="Table Grid" w:uiPriority="39"/>
+    <w:lsdException w:name="Table Theme" w:semiHidden="1" w:unhideWhenUsed="1"/>
     <w:lsdException w:name="Placeholder Text" w:semiHidden="1"/>
     <w:lsdException w:name="No Spacing" w:uiPriority="1" w:qFormat="1"/>
     <w:lsdException w:name="Light Shading" w:uiPriority="60"/>
@@ -572,7 +758,6 @@
     <w:lsdException w:name="List Table 5 Dark Accent 6" w:uiPriority="50"/>
     <w:lsdException w:name="List Table 6 Colorful Accent 6" w:uiPriority="51"/>
     <w:lsdException w:name="List Table 7 Colorful Accent 6" w:uiPriority="52"/>
-    <w:lsdException w:name="Mention" w:semiHidden="1" w:unhideWhenUsed="1"/>
   </w:latentStyles>
   <w:style w:type="paragraph" w:default="1" w:styleId="Normal">
     <w:name w:val="Normal"/>

</xml_diff>